<commit_message>
Grade this one please
</commit_message>
<xml_diff>
--- a/Lab3.docx
+++ b/Lab3.docx
@@ -3,7 +3,6 @@
 <w:document xmlns:wpc="http://schemas.microsoft.com/office/word/2010/wordprocessingCanvas" xmlns:mo="http://schemas.microsoft.com/office/mac/office/2008/main" xmlns:mc="http://schemas.openxmlformats.org/markup-compatibility/2006" xmlns:mv="urn:schemas-microsoft-com:mac:vml" xmlns:o="urn:schemas-microsoft-com:office:office" xmlns:r="http://schemas.openxmlformats.org/officeDocument/2006/relationships" xmlns:m="http://schemas.openxmlformats.org/officeDocument/2006/math" xmlns:v="urn:schemas-microsoft-com:vml" xmlns:wp14="http://schemas.microsoft.com/office/word/2010/wordprocessingDrawing" xmlns:wp="http://schemas.openxmlformats.org/drawingml/2006/wordprocessingDrawing" xmlns:w10="urn:schemas-microsoft-com:office:word" xmlns:w="http://schemas.openxmlformats.org/wordprocessingml/2006/main" xmlns:w14="http://schemas.microsoft.com/office/word/2010/wordml" xmlns:wpg="http://schemas.microsoft.com/office/word/2010/wordprocessingGroup" xmlns:wpi="http://schemas.microsoft.com/office/word/2010/wordprocessingInk" xmlns:wne="http://schemas.microsoft.com/office/word/2006/wordml" xmlns:wps="http://schemas.microsoft.com/office/word/2010/wordprocessingShape" mc:Ignorable="w14 wp14">
   <w:body>
     <w:p>
-      <w:bookmarkStart w:id="0" w:name="_GoBack"/>
       <w:r>
         <w:t>Adam Watson</w:t>
       </w:r>
@@ -87,13 +86,8 @@
         </w:numPr>
       </w:pPr>
       <w:r>
-        <w:t xml:space="preserve">a) Class: </w:t>
-      </w:r>
-      <w:proofErr w:type="spellStart"/>
-      <w:r>
-        <w:t>Strophomenata</w:t>
-      </w:r>
-      <w:proofErr w:type="spellEnd"/>
+        <w:t>a) Class: Strophomenata</w:t>
+      </w:r>
     </w:p>
     <w:p>
       <w:pPr>
@@ -101,13 +95,8 @@
         <w:ind w:left="1800"/>
       </w:pPr>
       <w:r>
-        <w:t xml:space="preserve">b) Order: </w:t>
-      </w:r>
-      <w:proofErr w:type="spellStart"/>
-      <w:r>
-        <w:t>Strophomenida</w:t>
-      </w:r>
-      <w:proofErr w:type="spellEnd"/>
+        <w:t>b) Order: Strophomenida</w:t>
+      </w:r>
     </w:p>
     <w:p>
       <w:pPr>
@@ -115,13 +104,8 @@
         <w:ind w:left="1800"/>
       </w:pPr>
       <w:r>
-        <w:t xml:space="preserve">c) Family: </w:t>
-      </w:r>
-      <w:proofErr w:type="spellStart"/>
-      <w:r>
-        <w:t>Strophomenidae</w:t>
-      </w:r>
-      <w:proofErr w:type="spellEnd"/>
+        <w:t>c) Family: Strophomenidae</w:t>
+      </w:r>
     </w:p>
     <w:p>
       <w:pPr>
@@ -129,15 +113,7 @@
         <w:ind w:left="1800"/>
       </w:pPr>
       <w:r>
-        <w:t xml:space="preserve">d) Genus: </w:t>
-      </w:r>
-      <w:proofErr w:type="spellStart"/>
-      <w:r>
-        <w:t>Strophomena</w:t>
-      </w:r>
-      <w:proofErr w:type="spellEnd"/>
-      <w:r>
-        <w:t xml:space="preserve"> </w:t>
+        <w:t xml:space="preserve">d) Genus: Strophomena </w:t>
       </w:r>
     </w:p>
     <w:p>
@@ -146,13 +122,8 @@
         <w:ind w:left="1800"/>
       </w:pPr>
       <w:r>
-        <w:t xml:space="preserve">e) Species: </w:t>
-      </w:r>
-      <w:proofErr w:type="spellStart"/>
-      <w:r>
-        <w:t>Planumbona</w:t>
-      </w:r>
-      <w:proofErr w:type="spellEnd"/>
+        <w:t>e) Species: Planumbona</w:t>
+      </w:r>
     </w:p>
     <w:p>
       <w:pPr>
@@ -226,15 +197,7 @@
         </w:numPr>
       </w:pPr>
       <w:r>
-        <w:t xml:space="preserve">The fossil in the </w:t>
-      </w:r>
-      <w:proofErr w:type="spellStart"/>
-      <w:r>
-        <w:t>Ypresian</w:t>
-      </w:r>
-      <w:proofErr w:type="spellEnd"/>
-      <w:r>
-        <w:t xml:space="preserve"> is only found in the United States, England, and Belgium.</w:t>
+        <w:t>The fossil in the Ypresian is only found in the United States, England, and Belgium.</w:t>
       </w:r>
     </w:p>
     <w:p>
@@ -258,15 +221,7 @@
         </w:numPr>
       </w:pPr>
       <w:r>
-        <w:t xml:space="preserve">The age range for </w:t>
-      </w:r>
-      <w:proofErr w:type="spellStart"/>
-      <w:r>
-        <w:t>Ambonychia</w:t>
-      </w:r>
-      <w:proofErr w:type="spellEnd"/>
-      <w:r>
-        <w:t xml:space="preserve"> is the Ordovician. </w:t>
+        <w:t xml:space="preserve">The age range for Ambonychia is the Ordovician. </w:t>
       </w:r>
     </w:p>
     <w:p>
@@ -303,13 +258,8 @@
           <w:numId w:val="4"/>
         </w:numPr>
       </w:pPr>
-      <w:proofErr w:type="spellStart"/>
-      <w:r>
-        <w:t>Myalinidia</w:t>
-      </w:r>
-      <w:proofErr w:type="spellEnd"/>
-      <w:r>
-        <w:t xml:space="preserve"> </w:t>
+      <w:r>
+        <w:t xml:space="preserve">Myalinidia </w:t>
       </w:r>
     </w:p>
     <w:p>
@@ -348,27 +298,7 @@
           <w:sz w:val="24"/>
           <w:szCs w:val="24"/>
         </w:rPr>
-        <w:t>https://paleobiodb.org/data1.2/occs/strata.json</w:t>
-      </w:r>
-      <w:proofErr w:type="gramStart"/>
-      <w:r>
-        <w:rPr>
-          <w:rFonts w:asciiTheme="minorHAnsi" w:hAnsiTheme="minorHAnsi" w:cs="Times New Roman"/>
-          <w:color w:val="0000FF"/>
-          <w:sz w:val="24"/>
-          <w:szCs w:val="24"/>
-        </w:rPr>
-        <w:t>?datainfo</w:t>
-      </w:r>
-      <w:proofErr w:type="gramEnd"/>
-      <w:r>
-        <w:rPr>
-          <w:rFonts w:asciiTheme="minorHAnsi" w:hAnsiTheme="minorHAnsi" w:cs="Times New Roman"/>
-          <w:color w:val="0000FF"/>
-          <w:sz w:val="24"/>
-          <w:szCs w:val="24"/>
-        </w:rPr>
-        <w:t>&amp;rowcount&amp;base_name=Ambonychia&amp;strat=Lexington Limestone</w:t>
+        <w:t>https://paleobiodb.org/data1.2/occs/strata.json?datainfo&amp;rowcount&amp;base_name=Ambonychia&amp;strat=Lexington Limestone</w:t>
       </w:r>
     </w:p>
     <w:p>
@@ -390,23 +320,7 @@
           <w:rFonts w:ascii="Helvetica" w:hAnsi="Helvetica" w:cs="Times New Roman"/>
           <w:color w:val="0000FF"/>
         </w:rPr>
-        <w:t>https://paleobiodb.org/data1.2/occs/list.csv</w:t>
-      </w:r>
-      <w:proofErr w:type="gramStart"/>
-      <w:r>
-        <w:rPr>
-          <w:rFonts w:ascii="Helvetica" w:hAnsi="Helvetica" w:cs="Times New Roman"/>
-          <w:color w:val="0000FF"/>
-        </w:rPr>
-        <w:t>?datainfo</w:t>
-      </w:r>
-      <w:proofErr w:type="gramEnd"/>
-      <w:r>
-        <w:rPr>
-          <w:rFonts w:ascii="Helvetica" w:hAnsi="Helvetica" w:cs="Times New Roman"/>
-          <w:color w:val="0000FF"/>
-        </w:rPr>
-        <w:t>&amp;rowcount&amp;base_name=mammalia&amp;interval=Paleocene,Oligocene</w:t>
+        <w:t>https://paleobiodb.org/data1.2/occs/list.csv?datainfo&amp;rowcount&amp;base_name=mammalia&amp;interval=Paleocene,Oligocene</w:t>
       </w:r>
     </w:p>
     <w:p>
@@ -463,109 +377,29 @@
           <w:rFonts w:ascii="Helvetica" w:hAnsi="Helvetica" w:cs="Times New Roman"/>
           <w:color w:val="0000FF"/>
         </w:rPr>
-        <w:t>https://paleobiodb.org/data1.2/colls/list.csv</w:t>
-      </w:r>
-      <w:proofErr w:type="gramStart"/>
-      <w:r>
+        <w:t>https://paleobiodb.org/data1.2/colls/list.csv?datainfo&amp;rowcount&amp;base_name=Aves, Marsupialia, Sirenia&amp;cc=NOA,US</w:t>
+      </w:r>
+    </w:p>
+    <w:p>
+      <w:pPr>
+        <w:pStyle w:val="ListParagraph"/>
+        <w:numPr>
+          <w:ilvl w:val="0"/>
+          <w:numId w:val="5"/>
+        </w:numPr>
+        <w:shd w:val="clear" w:color="auto" w:fill="FFFFFF"/>
+        <w:spacing w:before="100" w:beforeAutospacing="1" w:after="100" w:afterAutospacing="1"/>
         <w:rPr>
           <w:rFonts w:ascii="Helvetica" w:hAnsi="Helvetica" w:cs="Times New Roman"/>
           <w:color w:val="0000FF"/>
         </w:rPr>
-        <w:t>?datainfo</w:t>
-      </w:r>
-      <w:proofErr w:type="gramEnd"/>
+      </w:pPr>
       <w:r>
         <w:rPr>
           <w:rFonts w:ascii="Helvetica" w:hAnsi="Helvetica" w:cs="Times New Roman"/>
           <w:color w:val="0000FF"/>
         </w:rPr>
-        <w:t xml:space="preserve">&amp;rowcount&amp;base_name=Aves, </w:t>
-      </w:r>
-      <w:proofErr w:type="spellStart"/>
-      <w:r>
-        <w:rPr>
-          <w:rFonts w:ascii="Helvetica" w:hAnsi="Helvetica" w:cs="Times New Roman"/>
-          <w:color w:val="0000FF"/>
-        </w:rPr>
-        <w:t>Marsupialia</w:t>
-      </w:r>
-      <w:proofErr w:type="spellEnd"/>
-      <w:r>
-        <w:rPr>
-          <w:rFonts w:ascii="Helvetica" w:hAnsi="Helvetica" w:cs="Times New Roman"/>
-          <w:color w:val="0000FF"/>
-        </w:rPr>
-        <w:t xml:space="preserve">, </w:t>
-      </w:r>
-      <w:proofErr w:type="spellStart"/>
-      <w:r>
-        <w:rPr>
-          <w:rFonts w:ascii="Helvetica" w:hAnsi="Helvetica" w:cs="Times New Roman"/>
-          <w:color w:val="0000FF"/>
-        </w:rPr>
-        <w:t>Sirenia&amp;cc</w:t>
-      </w:r>
-      <w:proofErr w:type="spellEnd"/>
-      <w:r>
-        <w:rPr>
-          <w:rFonts w:ascii="Helvetica" w:hAnsi="Helvetica" w:cs="Times New Roman"/>
-          <w:color w:val="0000FF"/>
-        </w:rPr>
-        <w:t>=NOA,US</w:t>
-      </w:r>
-    </w:p>
-    <w:p>
-      <w:pPr>
-        <w:pStyle w:val="ListParagraph"/>
-        <w:numPr>
-          <w:ilvl w:val="0"/>
-          <w:numId w:val="5"/>
-        </w:numPr>
-        <w:shd w:val="clear" w:color="auto" w:fill="FFFFFF"/>
-        <w:spacing w:before="100" w:beforeAutospacing="1" w:after="100" w:afterAutospacing="1"/>
-        <w:rPr>
-          <w:rFonts w:ascii="Helvetica" w:hAnsi="Helvetica" w:cs="Times New Roman"/>
-          <w:color w:val="0000FF"/>
-        </w:rPr>
-      </w:pPr>
-      <w:r>
-        <w:rPr>
-          <w:rFonts w:ascii="Helvetica" w:hAnsi="Helvetica" w:cs="Times New Roman"/>
-          <w:color w:val="0000FF"/>
-        </w:rPr>
-        <w:t>https://paleobiodb.org/data1.2/occs/list.csv</w:t>
-      </w:r>
-      <w:proofErr w:type="gramStart"/>
-      <w:r>
-        <w:rPr>
-          <w:rFonts w:ascii="Helvetica" w:hAnsi="Helvetica" w:cs="Times New Roman"/>
-          <w:color w:val="0000FF"/>
-        </w:rPr>
-        <w:t>?datainfo</w:t>
-      </w:r>
-      <w:proofErr w:type="gramEnd"/>
-      <w:r>
-        <w:rPr>
-          <w:rFonts w:ascii="Helvetica" w:hAnsi="Helvetica" w:cs="Times New Roman"/>
-          <w:color w:val="0000FF"/>
-        </w:rPr>
-        <w:t xml:space="preserve">&amp;rowcount&amp;base_name=Gastropoda, </w:t>
-      </w:r>
-      <w:proofErr w:type="spellStart"/>
-      <w:r>
-        <w:rPr>
-          <w:rFonts w:ascii="Helvetica" w:hAnsi="Helvetica" w:cs="Times New Roman"/>
-          <w:color w:val="0000FF"/>
-        </w:rPr>
-        <w:t>Ficus&amp;taxon_reso</w:t>
-      </w:r>
-      <w:proofErr w:type="spellEnd"/>
-      <w:r>
-        <w:rPr>
-          <w:rFonts w:ascii="Helvetica" w:hAnsi="Helvetica" w:cs="Times New Roman"/>
-          <w:color w:val="0000FF"/>
-        </w:rPr>
-        <w:t>=genus</w:t>
+        <w:t>https://paleobiodb.org/data1.2/occs/list.csv?datainfo&amp;rowcount&amp;base_name=Gastropoda, Ficus&amp;taxon_reso=genus</w:t>
       </w:r>
     </w:p>
     <w:p>
@@ -607,7 +441,6 @@
           <w:szCs w:val="24"/>
         </w:rPr>
       </w:pPr>
-      <w:proofErr w:type="spellStart"/>
       <w:r>
         <w:rPr>
           <w:rFonts w:asciiTheme="minorHAnsi" w:hAnsiTheme="minorHAnsi" w:cs="Times New Roman"/>
@@ -617,7 +450,6 @@
         </w:rPr>
         <w:t>Vertiginidae</w:t>
       </w:r>
-      <w:proofErr w:type="spellEnd"/>
     </w:p>
     <w:p>
       <w:pPr>
@@ -641,47 +473,50 @@
           <w:sz w:val="24"/>
           <w:szCs w:val="24"/>
         </w:rPr>
-        <w:t>Early Cretaceous, ~</w:t>
-      </w:r>
-      <w:proofErr w:type="spellStart"/>
-      <w:r>
+        <w:t>Early Cretaceous, ~Aptian</w:t>
+      </w:r>
+    </w:p>
+    <w:p>
+      <w:pPr>
+        <w:pStyle w:val="dlmainurl"/>
+        <w:numPr>
+          <w:ilvl w:val="0"/>
+          <w:numId w:val="7"/>
+        </w:numPr>
+        <w:shd w:val="clear" w:color="auto" w:fill="FFFFFF"/>
         <w:rPr>
           <w:rFonts w:asciiTheme="minorHAnsi" w:hAnsiTheme="minorHAnsi" w:cs="Times New Roman"/>
           <w:color w:val="000000" w:themeColor="text1"/>
           <w:sz w:val="24"/>
           <w:szCs w:val="24"/>
         </w:rPr>
-        <w:t>Aptian</w:t>
-      </w:r>
-      <w:proofErr w:type="spellEnd"/>
-    </w:p>
-    <w:p>
-      <w:pPr>
-        <w:pStyle w:val="dlmainurl"/>
-        <w:numPr>
-          <w:ilvl w:val="0"/>
-          <w:numId w:val="7"/>
-        </w:numPr>
-        <w:shd w:val="clear" w:color="auto" w:fill="FFFFFF"/>
+      </w:pPr>
+      <w:r>
         <w:rPr>
           <w:rFonts w:asciiTheme="minorHAnsi" w:hAnsiTheme="minorHAnsi" w:cs="Times New Roman"/>
           <w:color w:val="000000" w:themeColor="text1"/>
           <w:sz w:val="24"/>
           <w:szCs w:val="24"/>
         </w:rPr>
-      </w:pPr>
-      <w:proofErr w:type="spellStart"/>
-      <w:r>
+        <w:lastRenderedPageBreak/>
+        <w:t xml:space="preserve">Paleogene </w:t>
+      </w:r>
+    </w:p>
+    <w:p>
+      <w:pPr>
+        <w:pStyle w:val="dlmainurl"/>
+        <w:numPr>
+          <w:ilvl w:val="0"/>
+          <w:numId w:val="7"/>
+        </w:numPr>
+        <w:shd w:val="clear" w:color="auto" w:fill="FFFFFF"/>
         <w:rPr>
           <w:rFonts w:asciiTheme="minorHAnsi" w:hAnsiTheme="minorHAnsi" w:cs="Times New Roman"/>
           <w:color w:val="000000" w:themeColor="text1"/>
           <w:sz w:val="24"/>
           <w:szCs w:val="24"/>
         </w:rPr>
-        <w:lastRenderedPageBreak/>
-        <w:t>Paleogene</w:t>
-      </w:r>
-      <w:proofErr w:type="spellEnd"/>
+      </w:pPr>
       <w:r>
         <w:rPr>
           <w:rFonts w:asciiTheme="minorHAnsi" w:hAnsiTheme="minorHAnsi" w:cs="Times New Roman"/>
@@ -689,7 +524,7 @@
           <w:sz w:val="24"/>
           <w:szCs w:val="24"/>
         </w:rPr>
-        <w:t xml:space="preserve"> </w:t>
+        <w:t>Tiktaalik was located in the topics during the late Devonian (Age: Frasnian)</w:t>
       </w:r>
     </w:p>
     <w:p>
@@ -707,7 +542,6 @@
           <w:szCs w:val="24"/>
         </w:rPr>
       </w:pPr>
-      <w:proofErr w:type="spellStart"/>
       <w:r>
         <w:rPr>
           <w:rFonts w:asciiTheme="minorHAnsi" w:hAnsiTheme="minorHAnsi" w:cs="Times New Roman"/>
@@ -715,134 +549,8 @@
           <w:sz w:val="24"/>
           <w:szCs w:val="24"/>
         </w:rPr>
-        <w:t>Tiktaalik</w:t>
-      </w:r>
-      <w:proofErr w:type="spellEnd"/>
-      <w:r>
-        <w:rPr>
-          <w:rFonts w:asciiTheme="minorHAnsi" w:hAnsiTheme="minorHAnsi" w:cs="Times New Roman"/>
-          <w:color w:val="000000" w:themeColor="text1"/>
-          <w:sz w:val="24"/>
-          <w:szCs w:val="24"/>
-        </w:rPr>
-        <w:t xml:space="preserve"> was located in the topics during the late Devonian (Age: </w:t>
-      </w:r>
-      <w:proofErr w:type="spellStart"/>
-      <w:r>
-        <w:rPr>
-          <w:rFonts w:asciiTheme="minorHAnsi" w:hAnsiTheme="minorHAnsi" w:cs="Times New Roman"/>
-          <w:color w:val="000000" w:themeColor="text1"/>
-          <w:sz w:val="24"/>
-          <w:szCs w:val="24"/>
-        </w:rPr>
-        <w:t>Frasnian</w:t>
-      </w:r>
-      <w:proofErr w:type="spellEnd"/>
-      <w:r>
-        <w:rPr>
-          <w:rFonts w:asciiTheme="minorHAnsi" w:hAnsiTheme="minorHAnsi" w:cs="Times New Roman"/>
-          <w:color w:val="000000" w:themeColor="text1"/>
-          <w:sz w:val="24"/>
-          <w:szCs w:val="24"/>
-        </w:rPr>
-        <w:t>)</w:t>
-      </w:r>
-    </w:p>
-    <w:p>
-      <w:pPr>
-        <w:pStyle w:val="dlmainurl"/>
-        <w:numPr>
-          <w:ilvl w:val="0"/>
-          <w:numId w:val="7"/>
-        </w:numPr>
-        <w:shd w:val="clear" w:color="auto" w:fill="FFFFFF"/>
-        <w:rPr>
-          <w:rFonts w:asciiTheme="minorHAnsi" w:hAnsiTheme="minorHAnsi" w:cs="Times New Roman"/>
-          <w:color w:val="000000" w:themeColor="text1"/>
-          <w:sz w:val="24"/>
-          <w:szCs w:val="24"/>
-        </w:rPr>
-      </w:pPr>
-      <w:r>
-        <w:rPr>
-          <w:rFonts w:asciiTheme="minorHAnsi" w:hAnsiTheme="minorHAnsi" w:cs="Times New Roman"/>
-          <w:color w:val="000000" w:themeColor="text1"/>
-          <w:sz w:val="24"/>
-          <w:szCs w:val="24"/>
-        </w:rPr>
-        <w:t xml:space="preserve">The </w:t>
-      </w:r>
-      <w:proofErr w:type="spellStart"/>
-      <w:r>
-        <w:rPr>
-          <w:rFonts w:asciiTheme="minorHAnsi" w:hAnsiTheme="minorHAnsi" w:cs="Times New Roman"/>
-          <w:color w:val="000000" w:themeColor="text1"/>
-          <w:sz w:val="24"/>
-          <w:szCs w:val="24"/>
-        </w:rPr>
-        <w:t>Namacalathus</w:t>
-      </w:r>
-      <w:proofErr w:type="spellEnd"/>
-      <w:r>
-        <w:rPr>
-          <w:rFonts w:asciiTheme="minorHAnsi" w:hAnsiTheme="minorHAnsi" w:cs="Times New Roman"/>
-          <w:color w:val="000000" w:themeColor="text1"/>
-          <w:sz w:val="24"/>
-          <w:szCs w:val="24"/>
-        </w:rPr>
-        <w:t xml:space="preserve"> in </w:t>
-      </w:r>
-      <w:proofErr w:type="spellStart"/>
-      <w:r>
-        <w:rPr>
-          <w:rFonts w:asciiTheme="minorHAnsi" w:hAnsiTheme="minorHAnsi" w:cs="Times New Roman"/>
-          <w:color w:val="000000" w:themeColor="text1"/>
-          <w:sz w:val="24"/>
-          <w:szCs w:val="24"/>
-        </w:rPr>
-        <w:t>Kotodzha</w:t>
-      </w:r>
-      <w:proofErr w:type="spellEnd"/>
-      <w:r>
-        <w:rPr>
-          <w:rFonts w:asciiTheme="minorHAnsi" w:hAnsiTheme="minorHAnsi" w:cs="Times New Roman"/>
-          <w:color w:val="000000" w:themeColor="text1"/>
-          <w:sz w:val="24"/>
-          <w:szCs w:val="24"/>
-        </w:rPr>
-        <w:t xml:space="preserve"> and </w:t>
-      </w:r>
-      <w:proofErr w:type="spellStart"/>
-      <w:r>
-        <w:rPr>
-          <w:rFonts w:asciiTheme="minorHAnsi" w:hAnsiTheme="minorHAnsi" w:cs="Times New Roman"/>
-          <w:color w:val="000000" w:themeColor="text1"/>
-          <w:sz w:val="24"/>
-          <w:szCs w:val="24"/>
-        </w:rPr>
-        <w:t>Raiga</w:t>
-      </w:r>
-      <w:proofErr w:type="spellEnd"/>
-      <w:r>
-        <w:rPr>
-          <w:rFonts w:asciiTheme="minorHAnsi" w:hAnsiTheme="minorHAnsi" w:cs="Times New Roman"/>
-          <w:color w:val="000000" w:themeColor="text1"/>
-          <w:sz w:val="24"/>
-          <w:szCs w:val="24"/>
-        </w:rPr>
-        <w:t xml:space="preserve"> </w:t>
-      </w:r>
-      <w:proofErr w:type="gramStart"/>
-      <w:r>
-        <w:rPr>
-          <w:rFonts w:asciiTheme="minorHAnsi" w:hAnsiTheme="minorHAnsi" w:cs="Times New Roman"/>
-          <w:color w:val="000000" w:themeColor="text1"/>
-          <w:sz w:val="24"/>
-          <w:szCs w:val="24"/>
-        </w:rPr>
-        <w:t>formations .</w:t>
-      </w:r>
-      <w:proofErr w:type="gramEnd"/>
+        <w:t>The Namacalathus in Kotodzha and Raiga formations .</w:t>
+      </w:r>
     </w:p>
     <w:p>
       <w:pPr>
@@ -910,44 +618,16 @@
           <w:color w:val="333333"/>
           <w:bdr w:val="none" w:sz="0" w:space="0" w:color="auto" w:frame="1"/>
         </w:rPr>
-        <w:t>https://paleobiodb.org/data1.2/colls/list.csv</w:t>
-      </w:r>
-      <w:proofErr w:type="gramStart"/>
+        <w:t>https://paleobiodb.org/data1.2/colls/list.csv?base_name=Mammut&amp;interval=Pliocene</w:t>
+      </w:r>
       <w:r>
         <w:rPr>
           <w:rFonts w:ascii="Consolas" w:hAnsi="Consolas"/>
           <w:color w:val="333333"/>
           <w:bdr w:val="none" w:sz="0" w:space="0" w:color="auto" w:frame="1"/>
         </w:rPr>
-        <w:t>?base</w:t>
-      </w:r>
-      <w:proofErr w:type="gramEnd"/>
-      <w:r>
-        <w:rPr>
-          <w:rFonts w:ascii="Consolas" w:hAnsi="Consolas"/>
-          <w:color w:val="333333"/>
-          <w:bdr w:val="none" w:sz="0" w:space="0" w:color="auto" w:frame="1"/>
-        </w:rPr>
-        <w:t>_name=Mammut&amp;interval=Pliocene</w:t>
-      </w:r>
-      <w:r>
-        <w:rPr>
-          <w:rFonts w:ascii="Consolas" w:hAnsi="Consolas"/>
-          <w:color w:val="333333"/>
-          <w:bdr w:val="none" w:sz="0" w:space="0" w:color="auto" w:frame="1"/>
-        </w:rPr>
-        <w:t xml:space="preserve"> and then </w:t>
-      </w:r>
-      <w:proofErr w:type="spellStart"/>
-      <w:r>
-        <w:rPr>
-          <w:rFonts w:ascii="Consolas" w:hAnsi="Consolas"/>
-          <w:color w:val="333333"/>
-          <w:bdr w:val="none" w:sz="0" w:space="0" w:color="auto" w:frame="1"/>
-        </w:rPr>
-        <w:t>Mammut</w:t>
-      </w:r>
-      <w:proofErr w:type="spellEnd"/>
+        <w:t xml:space="preserve"> and then Mammut</w:t>
+      </w:r>
       <w:r>
         <w:rPr>
           <w:rStyle w:val="HTMLCode"/>
@@ -991,33 +671,36 @@
           <w:bdr w:val="none" w:sz="0" w:space="0" w:color="auto" w:frame="1"/>
         </w:rPr>
       </w:pPr>
-      <w:proofErr w:type="gramStart"/>
       <w:r>
         <w:rPr>
           <w:rFonts w:ascii="Consolas" w:hAnsi="Consolas"/>
           <w:color w:val="333333"/>
           <w:bdr w:val="none" w:sz="0" w:space="0" w:color="auto" w:frame="1"/>
         </w:rPr>
-        <w:t>Dim(</w:t>
-      </w:r>
-      <w:proofErr w:type="spellStart"/>
-      <w:proofErr w:type="gramEnd"/>
-      <w:r>
+        <w:t>Dim(Mammut) 39,12</w:t>
+      </w:r>
+    </w:p>
+    <w:p>
+      <w:pPr>
+        <w:pStyle w:val="HTMLPreformatted"/>
+        <w:numPr>
+          <w:ilvl w:val="0"/>
+          <w:numId w:val="6"/>
+        </w:numPr>
+        <w:shd w:val="clear" w:color="auto" w:fill="F7F7F7"/>
         <w:rPr>
           <w:rFonts w:ascii="Consolas" w:hAnsi="Consolas"/>
           <w:color w:val="333333"/>
           <w:bdr w:val="none" w:sz="0" w:space="0" w:color="auto" w:frame="1"/>
         </w:rPr>
-        <w:t>Mammut</w:t>
-      </w:r>
-      <w:proofErr w:type="spellEnd"/>
+      </w:pPr>
       <w:r>
         <w:rPr>
           <w:rFonts w:ascii="Consolas" w:hAnsi="Consolas"/>
           <w:color w:val="333333"/>
           <w:bdr w:val="none" w:sz="0" w:space="0" w:color="auto" w:frame="1"/>
         </w:rPr>
-        <w:t>) 39,12</w:t>
+        <w:t>Collection. Coll</w:t>
       </w:r>
     </w:p>
     <w:p>
@@ -1040,50 +723,7 @@
           <w:color w:val="333333"/>
           <w:bdr w:val="none" w:sz="0" w:space="0" w:color="auto" w:frame="1"/>
         </w:rPr>
-        <w:t xml:space="preserve">Collection. </w:t>
-      </w:r>
-      <w:proofErr w:type="spellStart"/>
-      <w:r>
-        <w:rPr>
-          <w:rFonts w:ascii="Consolas" w:hAnsi="Consolas"/>
-          <w:color w:val="333333"/>
-          <w:bdr w:val="none" w:sz="0" w:space="0" w:color="auto" w:frame="1"/>
-        </w:rPr>
-        <w:t>Coll</w:t>
-      </w:r>
-      <w:proofErr w:type="spellEnd"/>
-    </w:p>
-    <w:p>
-      <w:pPr>
-        <w:pStyle w:val="HTMLPreformatted"/>
-        <w:numPr>
-          <w:ilvl w:val="0"/>
-          <w:numId w:val="6"/>
-        </w:numPr>
-        <w:shd w:val="clear" w:color="auto" w:fill="F7F7F7"/>
-        <w:rPr>
-          <w:rFonts w:ascii="Consolas" w:hAnsi="Consolas"/>
-          <w:color w:val="333333"/>
-          <w:bdr w:val="none" w:sz="0" w:space="0" w:color="auto" w:frame="1"/>
-        </w:rPr>
-      </w:pPr>
-      <w:proofErr w:type="spellStart"/>
-      <w:r>
-        <w:rPr>
-          <w:rFonts w:ascii="Consolas" w:hAnsi="Consolas"/>
-          <w:color w:val="333333"/>
-          <w:bdr w:val="none" w:sz="0" w:space="0" w:color="auto" w:frame="1"/>
-        </w:rPr>
-        <w:t>Mammut</w:t>
-      </w:r>
-      <w:proofErr w:type="spellEnd"/>
-      <w:r>
-        <w:rPr>
-          <w:rFonts w:ascii="Consolas" w:hAnsi="Consolas"/>
-          <w:color w:val="333333"/>
-          <w:bdr w:val="none" w:sz="0" w:space="0" w:color="auto" w:frame="1"/>
-        </w:rPr>
-        <w:t xml:space="preserve">, Mastodon, Pliocene </w:t>
+        <w:t xml:space="preserve">Mammut, Mastodon, Pliocene </w:t>
       </w:r>
     </w:p>
     <w:p>
@@ -1160,33 +800,8 @@
           <w:rFonts w:ascii="Helvetica" w:hAnsi="Helvetica" w:cs="Times New Roman"/>
           <w:color w:val="0000FF"/>
         </w:rPr>
-        <w:t>https://paleobiodb.org/data1.2/colls/list.csv</w:t>
-      </w:r>
-      <w:proofErr w:type="gramStart"/>
-      <w:r>
-        <w:rPr>
-          <w:rFonts w:ascii="Helvetica" w:hAnsi="Helvetica" w:cs="Times New Roman"/>
-          <w:color w:val="0000FF"/>
-        </w:rPr>
-        <w:t>?datainfo</w:t>
-      </w:r>
-      <w:proofErr w:type="gramEnd"/>
-      <w:r>
-        <w:rPr>
-          <w:rFonts w:ascii="Helvetica" w:hAnsi="Helvetica" w:cs="Times New Roman"/>
-          <w:color w:val="0000FF"/>
-        </w:rPr>
-        <w:t>&amp;rowcount&amp;base_name=mammut&amp;interval=Miocene ,Pleistocene &amp;show=</w:t>
-      </w:r>
-      <w:proofErr w:type="spellStart"/>
-      <w:r>
-        <w:rPr>
-          <w:rFonts w:ascii="Helvetica" w:hAnsi="Helvetica" w:cs="Times New Roman"/>
-          <w:color w:val="0000FF"/>
-        </w:rPr>
-        <w:t>paleoloc</w:t>
-      </w:r>
-      <w:proofErr w:type="spellEnd"/>
+        <w:t>https://paleobiodb.org/data1.2/colls/list.csv?datainfo&amp;rowcount&amp;base_name=mammut&amp;interval=Miocene ,Pleistocene &amp;show=paleoloc</w:t>
+      </w:r>
     </w:p>
     <w:p>
       <w:pPr>
@@ -1210,7 +825,7 @@
       <w:pPr>
         <w:shd w:val="clear" w:color="auto" w:fill="FFFFFF"/>
         <w:spacing w:before="100" w:beforeAutospacing="1" w:after="100" w:afterAutospacing="1"/>
-        <w:ind w:left="720"/>
+        <w:ind w:left="720" w:firstLine="720"/>
         <w:rPr>
           <w:rFonts w:ascii="Helvetica" w:hAnsi="Helvetica" w:cs="Times New Roman"/>
         </w:rPr>
@@ -1218,18 +833,86 @@
       <w:r>
         <w:rPr>
           <w:rFonts w:ascii="Helvetica" w:hAnsi="Helvetica" w:cs="Times New Roman"/>
-          <w:b/>
-        </w:rPr>
-        <w:tab/>
+        </w:rPr>
+        <w:t xml:space="preserve">1) </w:t>
       </w:r>
       <w:r>
         <w:rPr>
           <w:rFonts w:ascii="Helvetica" w:hAnsi="Helvetica" w:cs="Times New Roman"/>
         </w:rPr>
-        <w:t xml:space="preserve">I didn’t save data before handing in computer and getting new </w:t>
-      </w:r>
-    </w:p>
-    <w:bookmarkEnd w:id="0"/>
+        <w:t>&gt; DownloadPBDB &lt;- function(Taxon,Interval) {</w:t>
+      </w:r>
+    </w:p>
+    <w:p>
+      <w:pPr>
+        <w:shd w:val="clear" w:color="auto" w:fill="FFFFFF"/>
+        <w:spacing w:before="100" w:beforeAutospacing="1" w:after="100" w:afterAutospacing="1"/>
+        <w:ind w:left="720" w:firstLine="720"/>
+        <w:rPr>
+          <w:rFonts w:ascii="Helvetica" w:hAnsi="Helvetica" w:cs="Times New Roman"/>
+        </w:rPr>
+      </w:pPr>
+      <w:r>
+        <w:rPr>
+          <w:rFonts w:ascii="Helvetica" w:hAnsi="Helvetica" w:cs="Times New Roman"/>
+        </w:rPr>
+        <w:t>+ URL &lt;- paste("https://paleobiodb.org/data1.2/ocs/list.csv?base_name=",Taxon,"&amp;interval=",Time)</w:t>
+      </w:r>
+    </w:p>
+    <w:p>
+      <w:pPr>
+        <w:shd w:val="clear" w:color="auto" w:fill="FFFFFF"/>
+        <w:spacing w:before="100" w:beforeAutospacing="1" w:after="100" w:afterAutospacing="1"/>
+        <w:ind w:left="720" w:firstLine="720"/>
+        <w:rPr>
+          <w:rFonts w:ascii="Helvetica" w:hAnsi="Helvetica" w:cs="Times New Roman"/>
+        </w:rPr>
+      </w:pPr>
+      <w:r>
+        <w:rPr>
+          <w:rFonts w:ascii="Helvetica" w:hAnsi="Helvetica" w:cs="Times New Roman"/>
+        </w:rPr>
+        <w:t>+ GetMyData &lt;- read.csv(URL)</w:t>
+      </w:r>
+    </w:p>
+    <w:p>
+      <w:pPr>
+        <w:shd w:val="clear" w:color="auto" w:fill="FFFFFF"/>
+        <w:spacing w:before="100" w:beforeAutospacing="1" w:after="100" w:afterAutospacing="1"/>
+        <w:ind w:left="720" w:firstLine="720"/>
+        <w:rPr>
+          <w:rFonts w:ascii="Helvetica" w:hAnsi="Helvetica" w:cs="Times New Roman"/>
+        </w:rPr>
+      </w:pPr>
+      <w:r>
+        <w:rPr>
+          <w:rFonts w:ascii="Helvetica" w:hAnsi="Helvetica" w:cs="Times New Roman"/>
+        </w:rPr>
+        <w:t>+ }</w:t>
+      </w:r>
+      <w:bookmarkStart w:id="0" w:name="_GoBack"/>
+      <w:bookmarkEnd w:id="0"/>
+    </w:p>
+    <w:p>
+      <w:pPr>
+        <w:shd w:val="clear" w:color="auto" w:fill="FFFFFF"/>
+        <w:spacing w:before="100" w:beforeAutospacing="1" w:after="100" w:afterAutospacing="1"/>
+        <w:ind w:left="720" w:firstLine="720"/>
+        <w:rPr>
+          <w:rFonts w:ascii="Helvetica" w:hAnsi="Helvetica" w:cs="Times New Roman"/>
+        </w:rPr>
+      </w:pPr>
+    </w:p>
+    <w:p>
+      <w:pPr>
+        <w:shd w:val="clear" w:color="auto" w:fill="FFFFFF"/>
+        <w:spacing w:before="100" w:beforeAutospacing="1" w:after="100" w:afterAutospacing="1"/>
+        <w:ind w:left="720" w:firstLine="720"/>
+        <w:rPr>
+          <w:rFonts w:ascii="Helvetica" w:hAnsi="Helvetica" w:cs="Times New Roman"/>
+        </w:rPr>
+      </w:pPr>
+    </w:p>
     <w:sectPr>
       <w:pgSz w:w="12240" w:h="15840"/>
       <w:pgMar w:top="1440" w:right="1800" w:bottom="1440" w:left="1800" w:header="720" w:footer="720" w:gutter="0"/>
@@ -1512,6 +1195,95 @@
     </w:lvl>
   </w:abstractNum>
   <w:abstractNum w:abstractNumId="3">
+    <w:nsid w:val="3ED52258"/>
+    <w:multiLevelType w:val="multilevel"/>
+    <w:tmpl w:val="81344736"/>
+    <w:lvl w:ilvl="0">
+      <w:start w:val="1"/>
+      <w:numFmt w:val="decimal"/>
+      <w:lvlText w:val="%1)"/>
+      <w:lvlJc w:val="left"/>
+      <w:pPr>
+        <w:ind w:left="1800" w:hanging="360"/>
+      </w:pPr>
+      <w:rPr>
+        <w:rFonts w:hint="default"/>
+      </w:rPr>
+    </w:lvl>
+    <w:lvl w:ilvl="1">
+      <w:start w:val="1"/>
+      <w:numFmt w:val="lowerLetter"/>
+      <w:lvlText w:val="%2."/>
+      <w:lvlJc w:val="left"/>
+      <w:pPr>
+        <w:ind w:left="2520" w:hanging="360"/>
+      </w:pPr>
+    </w:lvl>
+    <w:lvl w:ilvl="2">
+      <w:start w:val="1"/>
+      <w:numFmt w:val="lowerRoman"/>
+      <w:lvlText w:val="%3."/>
+      <w:lvlJc w:val="right"/>
+      <w:pPr>
+        <w:ind w:left="3240" w:hanging="180"/>
+      </w:pPr>
+    </w:lvl>
+    <w:lvl w:ilvl="3">
+      <w:start w:val="1"/>
+      <w:numFmt w:val="decimal"/>
+      <w:lvlText w:val="%4."/>
+      <w:lvlJc w:val="left"/>
+      <w:pPr>
+        <w:ind w:left="3960" w:hanging="360"/>
+      </w:pPr>
+    </w:lvl>
+    <w:lvl w:ilvl="4">
+      <w:start w:val="1"/>
+      <w:numFmt w:val="lowerLetter"/>
+      <w:lvlText w:val="%5."/>
+      <w:lvlJc w:val="left"/>
+      <w:pPr>
+        <w:ind w:left="4680" w:hanging="360"/>
+      </w:pPr>
+    </w:lvl>
+    <w:lvl w:ilvl="5">
+      <w:start w:val="1"/>
+      <w:numFmt w:val="lowerRoman"/>
+      <w:lvlText w:val="%6."/>
+      <w:lvlJc w:val="right"/>
+      <w:pPr>
+        <w:ind w:left="5400" w:hanging="180"/>
+      </w:pPr>
+    </w:lvl>
+    <w:lvl w:ilvl="6">
+      <w:start w:val="1"/>
+      <w:numFmt w:val="decimal"/>
+      <w:lvlText w:val="%7."/>
+      <w:lvlJc w:val="left"/>
+      <w:pPr>
+        <w:ind w:left="6120" w:hanging="360"/>
+      </w:pPr>
+    </w:lvl>
+    <w:lvl w:ilvl="7">
+      <w:start w:val="1"/>
+      <w:numFmt w:val="lowerLetter"/>
+      <w:lvlText w:val="%8."/>
+      <w:lvlJc w:val="left"/>
+      <w:pPr>
+        <w:ind w:left="6840" w:hanging="360"/>
+      </w:pPr>
+    </w:lvl>
+    <w:lvl w:ilvl="8">
+      <w:start w:val="1"/>
+      <w:numFmt w:val="lowerRoman"/>
+      <w:lvlText w:val="%9."/>
+      <w:lvlJc w:val="right"/>
+      <w:pPr>
+        <w:ind w:left="7560" w:hanging="180"/>
+      </w:pPr>
+    </w:lvl>
+  </w:abstractNum>
+  <w:abstractNum w:abstractNumId="4">
     <w:nsid w:val="3F1671B4"/>
     <w:multiLevelType w:val="hybridMultilevel"/>
     <w:tmpl w:val="55ACF9FC"/>
@@ -1600,7 +1372,7 @@
       </w:pPr>
     </w:lvl>
   </w:abstractNum>
-  <w:abstractNum w:abstractNumId="4">
+  <w:abstractNum w:abstractNumId="5">
     <w:nsid w:val="6BC54425"/>
     <w:multiLevelType w:val="hybridMultilevel"/>
     <w:tmpl w:val="FC92270A"/>
@@ -1689,7 +1461,7 @@
       </w:pPr>
     </w:lvl>
   </w:abstractNum>
-  <w:abstractNum w:abstractNumId="5">
+  <w:abstractNum w:abstractNumId="6">
     <w:nsid w:val="76F3216B"/>
     <w:multiLevelType w:val="hybridMultilevel"/>
     <w:tmpl w:val="CE3A2AB6"/>
@@ -1780,7 +1552,7 @@
       </w:pPr>
     </w:lvl>
   </w:abstractNum>
-  <w:abstractNum w:abstractNumId="6">
+  <w:abstractNum w:abstractNumId="7">
     <w:nsid w:val="7F3023E1"/>
     <w:multiLevelType w:val="hybridMultilevel"/>
     <w:tmpl w:val="81344736"/>
@@ -1870,7 +1642,7 @@
     </w:lvl>
   </w:abstractNum>
   <w:num w:numId="1">
-    <w:abstractNumId w:val="3"/>
+    <w:abstractNumId w:val="4"/>
   </w:num>
   <w:num w:numId="2">
     <w:abstractNumId w:val="2"/>
@@ -1879,16 +1651,19 @@
     <w:abstractNumId w:val="1"/>
   </w:num>
   <w:num w:numId="4">
-    <w:abstractNumId w:val="6"/>
+    <w:abstractNumId w:val="7"/>
   </w:num>
   <w:num w:numId="5">
-    <w:abstractNumId w:val="5"/>
+    <w:abstractNumId w:val="6"/>
   </w:num>
   <w:num w:numId="6">
     <w:abstractNumId w:val="0"/>
   </w:num>
   <w:num w:numId="7">
-    <w:abstractNumId w:val="4"/>
+    <w:abstractNumId w:val="5"/>
+  </w:num>
+  <w:num w:numId="8">
+    <w:abstractNumId w:val="3"/>
   </w:num>
 </w:numbering>
 </file>

</xml_diff>